<commit_message>
Update and add some documents
Update the analysis and research document.
Add research document pdf and add risk analysis doc
</commit_message>
<xml_diff>
--- a/Documents/Analysis Document V0.4.docx
+++ b/Documents/Analysis Document V0.4.docx
@@ -239,6 +239,45 @@
             </w:pPr>
             <w:r>
               <w:t>Modify document to analysis document.</w:t>
+            </w:r>
+          </w:p>
+        </w:tc>
+      </w:tr>
+      <w:tr>
+        <w:tc>
+          <w:tcPr>
+            <w:cnfStyle w:val="001000000000" w:firstRow="0" w:lastRow="0" w:firstColumn="1" w:lastColumn="0" w:oddVBand="0" w:evenVBand="0" w:oddHBand="0" w:evenHBand="0" w:firstRowFirstColumn="0" w:firstRowLastColumn="0" w:lastRowFirstColumn="0" w:lastRowLastColumn="0"/>
+            <w:tcW w:w="3132" w:type="dxa"/>
+          </w:tcPr>
+          <w:p>
+            <w:r>
+              <w:t>0.5</w:t>
+            </w:r>
+          </w:p>
+        </w:tc>
+        <w:tc>
+          <w:tcPr>
+            <w:tcW w:w="3132" w:type="dxa"/>
+          </w:tcPr>
+          <w:p>
+            <w:pPr>
+              <w:cnfStyle w:val="000000000000" w:firstRow="0" w:lastRow="0" w:firstColumn="0" w:lastColumn="0" w:oddVBand="0" w:evenVBand="0" w:oddHBand="0" w:evenHBand="0" w:firstRowFirstColumn="0" w:firstRowLastColumn="0" w:lastRowFirstColumn="0" w:lastRowLastColumn="0"/>
+            </w:pPr>
+            <w:r>
+              <w:t>31 Mei 24</w:t>
+            </w:r>
+          </w:p>
+        </w:tc>
+        <w:tc>
+          <w:tcPr>
+            <w:tcW w:w="3132" w:type="dxa"/>
+          </w:tcPr>
+          <w:p>
+            <w:pPr>
+              <w:cnfStyle w:val="000000000000" w:firstRow="0" w:lastRow="0" w:firstColumn="0" w:lastColumn="0" w:oddVBand="0" w:evenVBand="0" w:oddHBand="0" w:evenHBand="0" w:firstRowFirstColumn="0" w:firstRowLastColumn="0" w:lastRowFirstColumn="0" w:lastRowLastColumn="0"/>
+            </w:pPr>
+            <w:r>
+              <w:t>Add Cloud</w:t>
             </w:r>
           </w:p>
         </w:tc>
@@ -1715,7 +1754,10 @@
         <w:t xml:space="preserve"> non-functional </w:t>
       </w:r>
       <w:r>
-        <w:t>requirements, and wireframe</w:t>
+        <w:t>requirements, wireframe</w:t>
+      </w:r>
+      <w:r>
+        <w:t>, and etc</w:t>
       </w:r>
       <w:r>
         <w:t>. T</w:t>
@@ -1727,12 +1769,15 @@
         <w:t>analysis document</w:t>
       </w:r>
       <w:r>
-        <w:t xml:space="preserve"> are</w:t>
-      </w:r>
-      <w:r>
         <w:t xml:space="preserve"> </w:t>
       </w:r>
       <w:r>
+        <w:t>is</w:t>
+      </w:r>
+      <w:r>
+        <w:t xml:space="preserve"> </w:t>
+      </w:r>
+      <w:r>
         <w:t>for a music trivia game</w:t>
       </w:r>
       <w:r>
@@ -1745,23 +1790,31 @@
         <w:t>it</w:t>
       </w:r>
       <w:r>
-        <w:t xml:space="preserve"> is a web-based game where players have 30 seconds to guess either the artist or the song name based on a 10-second preview of the song. This document outlines the project requirements, defines the target user, and describes the user's interactions on the website. Please note that these user stories are not final and may be updated over time until the final delivery week of the project.</w:t>
+        <w:t xml:space="preserve"> is a web-based game where players have 30 seconds to guess either the artist or the song name based on a 10-second preview of the song. This document outlines the project requirements, defines the target user, describes the user's interactions on the website</w:t>
+      </w:r>
+      <w:r>
+        <w:t xml:space="preserve"> and define the decision made to use a tool or a service to enhance or to test the project.</w:t>
+      </w:r>
+    </w:p>
+    <w:p>
+      <w:pPr>
+        <w:pStyle w:val="Heading1"/>
+      </w:pPr>
+      <w:bookmarkStart w:id="1" w:name="_Toc163839608"/>
+      <w:r>
+        <w:t>User story</w:t>
+      </w:r>
+      <w:bookmarkEnd w:id="1"/>
+    </w:p>
+    <w:p>
+      <w:r>
+        <w:t>Please note that these user stories are not final and may be updated over time until the final delivery week of the project.</w:t>
       </w:r>
     </w:p>
     <w:p>
       <w:r>
         <w:t>There are currently two users, the player, and the admin on this system.</w:t>
       </w:r>
-    </w:p>
-    <w:p>
-      <w:pPr>
-        <w:pStyle w:val="Heading1"/>
-      </w:pPr>
-      <w:bookmarkStart w:id="1" w:name="_Toc163839608"/>
-      <w:r>
-        <w:t>User story</w:t>
-      </w:r>
-      <w:bookmarkEnd w:id="1"/>
     </w:p>
     <w:p>
       <w:r>
@@ -4179,6 +4232,449 @@
       </w:r>
     </w:p>
     <w:p/>
+    <w:p>
+      <w:pPr>
+        <w:pStyle w:val="Heading1"/>
+      </w:pPr>
+      <w:r>
+        <w:t>Cloud</w:t>
+      </w:r>
+      <w:r>
+        <w:t xml:space="preserve"> native</w:t>
+      </w:r>
+    </w:p>
+    <w:p>
+      <w:r>
+        <w:t xml:space="preserve">Cloud native is to build and run an application using the full advantage of cloud computing. It involves developing and deploying applications </w:t>
+      </w:r>
+      <w:r>
+        <w:t>in</w:t>
+      </w:r>
+      <w:r>
+        <w:t xml:space="preserve"> cloud environments, </w:t>
+      </w:r>
+      <w:r>
+        <w:t>with a focus on scalability and automation.</w:t>
+      </w:r>
+    </w:p>
+    <w:p>
+      <w:pPr>
+        <w:pStyle w:val="Heading2"/>
+      </w:pPr>
+      <w:r>
+        <w:t>Kubernetes</w:t>
+      </w:r>
+    </w:p>
+    <w:p>
+      <w:r>
+        <w:t>Kubernetes is an open-source platform designed to automate the deployment, scaling, and operation of containerized applications. To test and learn how Kubernetes works, I'm using a tool called K3D, which is a lightweight wrapper tool for running Kubernetes clusters using Docker containerized nodes. It enables me to easily create, manage, and manipulate Kubernetes clusters using Docker.</w:t>
+      </w:r>
+    </w:p>
+    <w:p>
+      <w:r>
+        <w:t xml:space="preserve">I needed </w:t>
+      </w:r>
+      <w:r>
+        <w:t xml:space="preserve">to firstly </w:t>
+      </w:r>
+      <w:r>
+        <w:t>understand how Kubernetes cluster works by looking at video explanation of what Kubernetes is and then by creating my own prototype test of my backend to get an understanding of how to create a cluster and deploy it to the cluster.</w:t>
+      </w:r>
+      <w:r>
+        <w:t xml:space="preserve"> The deploy the backend to the cluster I need to create a node by using the “</w:t>
+      </w:r>
+      <w:proofErr w:type="spellStart"/>
+      <w:r>
+        <w:t>deployment.yaml</w:t>
+      </w:r>
+      <w:proofErr w:type="spellEnd"/>
+      <w:r>
+        <w:t xml:space="preserve">” to define the node specifications. </w:t>
+      </w:r>
+    </w:p>
+    <w:p>
+      <w:r>
+        <w:lastRenderedPageBreak/>
+        <w:t xml:space="preserve">I needed to first understand how a Kubernetes cluster works by watching video explanations of what Kubernetes is and then by creating my own prototype test of my backend to gain an understanding of how to create a cluster and deploy </w:t>
+      </w:r>
+      <w:r>
+        <w:t xml:space="preserve">my </w:t>
+      </w:r>
+      <w:r>
+        <w:t xml:space="preserve">applications to it. To deploy the backend to the cluster, I needed to create a node by using the </w:t>
+      </w:r>
+      <w:r>
+        <w:t>“</w:t>
+      </w:r>
+      <w:proofErr w:type="spellStart"/>
+      <w:r>
+        <w:t>deployment.yaml</w:t>
+      </w:r>
+      <w:proofErr w:type="spellEnd"/>
+      <w:r>
+        <w:t>”</w:t>
+      </w:r>
+      <w:r>
+        <w:t xml:space="preserve"> file to define the node specifications.</w:t>
+      </w:r>
+    </w:p>
+    <w:p>
+      <w:r>
+        <w:t xml:space="preserve">Here is </w:t>
+      </w:r>
+      <w:proofErr w:type="spellStart"/>
+      <w:r>
+        <w:t>yaml</w:t>
+      </w:r>
+      <w:proofErr w:type="spellEnd"/>
+      <w:r>
+        <w:t xml:space="preserve"> specification:</w:t>
+      </w:r>
+    </w:p>
+    <w:p>
+      <w:r>
+        <w:rPr>
+          <w:noProof/>
+        </w:rPr>
+        <w:drawing>
+          <wp:inline distT="0" distB="0" distL="0" distR="0" wp14:anchorId="709E5609" wp14:editId="0557898A">
+            <wp:extent cx="4511431" cy="5189670"/>
+            <wp:effectExtent l="0" t="0" r="3810" b="0"/>
+            <wp:docPr id="519573495" name="Picture 1" descr="A screenshot of a computer program&#10;&#10;Description automatically generated"/>
+            <wp:cNvGraphicFramePr>
+              <a:graphicFrameLocks xmlns:a="http://schemas.openxmlformats.org/drawingml/2006/main" noChangeAspect="1"/>
+            </wp:cNvGraphicFramePr>
+            <a:graphic xmlns:a="http://schemas.openxmlformats.org/drawingml/2006/main">
+              <a:graphicData uri="http://schemas.openxmlformats.org/drawingml/2006/picture">
+                <pic:pic xmlns:pic="http://schemas.openxmlformats.org/drawingml/2006/picture">
+                  <pic:nvPicPr>
+                    <pic:cNvPr id="519573495" name="Picture 1" descr="A screenshot of a computer program&#10;&#10;Description automatically generated"/>
+                    <pic:cNvPicPr/>
+                  </pic:nvPicPr>
+                  <pic:blipFill>
+                    <a:blip r:embed="rId13"/>
+                    <a:stretch>
+                      <a:fillRect/>
+                    </a:stretch>
+                  </pic:blipFill>
+                  <pic:spPr>
+                    <a:xfrm>
+                      <a:off x="0" y="0"/>
+                      <a:ext cx="4511431" cy="5189670"/>
+                    </a:xfrm>
+                    <a:prstGeom prst="rect">
+                      <a:avLst/>
+                    </a:prstGeom>
+                  </pic:spPr>
+                </pic:pic>
+              </a:graphicData>
+            </a:graphic>
+          </wp:inline>
+        </w:drawing>
+      </w:r>
+    </w:p>
+    <w:p>
+      <w:r>
+        <w:t>After that</w:t>
+      </w:r>
+      <w:r>
+        <w:t>,</w:t>
+      </w:r>
+      <w:r>
+        <w:t xml:space="preserve"> create a “</w:t>
+      </w:r>
+      <w:proofErr w:type="spellStart"/>
+      <w:r>
+        <w:t>service.yaml</w:t>
+      </w:r>
+      <w:proofErr w:type="spellEnd"/>
+      <w:r>
+        <w:t xml:space="preserve">” </w:t>
+      </w:r>
+      <w:r>
+        <w:t>file to connect to the node. This file contains the specification of the service.</w:t>
+      </w:r>
+    </w:p>
+    <w:p>
+      <w:r>
+        <w:rPr>
+          <w:noProof/>
+        </w:rPr>
+        <w:lastRenderedPageBreak/>
+        <w:drawing>
+          <wp:inline distT="0" distB="0" distL="0" distR="0" wp14:anchorId="2CC94ECE" wp14:editId="41E103A9">
+            <wp:extent cx="2804403" cy="2606266"/>
+            <wp:effectExtent l="0" t="0" r="0" b="3810"/>
+            <wp:docPr id="898318105" name="Picture 1" descr="A screenshot of a computer program&#10;&#10;Description automatically generated"/>
+            <wp:cNvGraphicFramePr>
+              <a:graphicFrameLocks xmlns:a="http://schemas.openxmlformats.org/drawingml/2006/main" noChangeAspect="1"/>
+            </wp:cNvGraphicFramePr>
+            <a:graphic xmlns:a="http://schemas.openxmlformats.org/drawingml/2006/main">
+              <a:graphicData uri="http://schemas.openxmlformats.org/drawingml/2006/picture">
+                <pic:pic xmlns:pic="http://schemas.openxmlformats.org/drawingml/2006/picture">
+                  <pic:nvPicPr>
+                    <pic:cNvPr id="898318105" name="Picture 1" descr="A screenshot of a computer program&#10;&#10;Description automatically generated"/>
+                    <pic:cNvPicPr/>
+                  </pic:nvPicPr>
+                  <pic:blipFill>
+                    <a:blip r:embed="rId14"/>
+                    <a:stretch>
+                      <a:fillRect/>
+                    </a:stretch>
+                  </pic:blipFill>
+                  <pic:spPr>
+                    <a:xfrm>
+                      <a:off x="0" y="0"/>
+                      <a:ext cx="2804403" cy="2606266"/>
+                    </a:xfrm>
+                    <a:prstGeom prst="rect">
+                      <a:avLst/>
+                    </a:prstGeom>
+                  </pic:spPr>
+                </pic:pic>
+              </a:graphicData>
+            </a:graphic>
+          </wp:inline>
+        </w:drawing>
+      </w:r>
+    </w:p>
+    <w:p>
+      <w:pPr>
+        <w:pStyle w:val="Heading2"/>
+        <w:rPr>
+          <w:rFonts w:asciiTheme="minorHAnsi" w:eastAsiaTheme="minorHAnsi" w:hAnsiTheme="minorHAnsi" w:cstheme="minorBidi"/>
+          <w:color w:val="auto"/>
+          <w:sz w:val="22"/>
+          <w:szCs w:val="22"/>
+        </w:rPr>
+      </w:pPr>
+      <w:r>
+        <w:rPr>
+          <w:rFonts w:asciiTheme="minorHAnsi" w:eastAsiaTheme="minorHAnsi" w:hAnsiTheme="minorHAnsi" w:cstheme="minorBidi"/>
+          <w:color w:val="auto"/>
+          <w:sz w:val="22"/>
+          <w:szCs w:val="22"/>
+        </w:rPr>
+        <w:t xml:space="preserve">After that, create an </w:t>
+      </w:r>
+      <w:r>
+        <w:rPr>
+          <w:rFonts w:asciiTheme="minorHAnsi" w:eastAsiaTheme="minorHAnsi" w:hAnsiTheme="minorHAnsi" w:cstheme="minorBidi"/>
+          <w:color w:val="auto"/>
+          <w:sz w:val="22"/>
+          <w:szCs w:val="22"/>
+        </w:rPr>
+        <w:t>“</w:t>
+      </w:r>
+      <w:proofErr w:type="spellStart"/>
+      <w:r>
+        <w:rPr>
+          <w:rFonts w:asciiTheme="minorHAnsi" w:eastAsiaTheme="minorHAnsi" w:hAnsiTheme="minorHAnsi" w:cstheme="minorBidi"/>
+          <w:color w:val="auto"/>
+          <w:sz w:val="22"/>
+          <w:szCs w:val="22"/>
+        </w:rPr>
+        <w:t>ingress.yaml</w:t>
+      </w:r>
+      <w:proofErr w:type="spellEnd"/>
+      <w:r>
+        <w:rPr>
+          <w:rFonts w:asciiTheme="minorHAnsi" w:eastAsiaTheme="minorHAnsi" w:hAnsiTheme="minorHAnsi" w:cstheme="minorBidi"/>
+          <w:color w:val="auto"/>
+          <w:sz w:val="22"/>
+          <w:szCs w:val="22"/>
+        </w:rPr>
+        <w:t>”</w:t>
+      </w:r>
+      <w:r>
+        <w:rPr>
+          <w:rFonts w:asciiTheme="minorHAnsi" w:eastAsiaTheme="minorHAnsi" w:hAnsiTheme="minorHAnsi" w:cstheme="minorBidi"/>
+          <w:color w:val="auto"/>
+          <w:sz w:val="22"/>
+          <w:szCs w:val="22"/>
+        </w:rPr>
+        <w:t xml:space="preserve"> file. Ingress tells Kubernetes how traffic from external sources is routed to each service.</w:t>
+      </w:r>
+      <w:r>
+        <w:rPr>
+          <w:rFonts w:asciiTheme="minorHAnsi" w:eastAsiaTheme="minorHAnsi" w:hAnsiTheme="minorHAnsi" w:cstheme="minorBidi"/>
+          <w:color w:val="auto"/>
+          <w:sz w:val="22"/>
+          <w:szCs w:val="22"/>
+        </w:rPr>
+        <w:t xml:space="preserve"> Here are the specifications.</w:t>
+      </w:r>
+    </w:p>
+    <w:p>
+      <w:r>
+        <w:rPr>
+          <w:noProof/>
+        </w:rPr>
+        <w:drawing>
+          <wp:inline distT="0" distB="0" distL="0" distR="0" wp14:anchorId="7DEF4BAD" wp14:editId="603720CF">
+            <wp:extent cx="3452159" cy="3528366"/>
+            <wp:effectExtent l="0" t="0" r="0" b="0"/>
+            <wp:docPr id="1225654107" name="Picture 1" descr="A screenshot of a computer program&#10;&#10;Description automatically generated"/>
+            <wp:cNvGraphicFramePr>
+              <a:graphicFrameLocks xmlns:a="http://schemas.openxmlformats.org/drawingml/2006/main" noChangeAspect="1"/>
+            </wp:cNvGraphicFramePr>
+            <a:graphic xmlns:a="http://schemas.openxmlformats.org/drawingml/2006/main">
+              <a:graphicData uri="http://schemas.openxmlformats.org/drawingml/2006/picture">
+                <pic:pic xmlns:pic="http://schemas.openxmlformats.org/drawingml/2006/picture">
+                  <pic:nvPicPr>
+                    <pic:cNvPr id="1225654107" name="Picture 1" descr="A screenshot of a computer program&#10;&#10;Description automatically generated"/>
+                    <pic:cNvPicPr/>
+                  </pic:nvPicPr>
+                  <pic:blipFill>
+                    <a:blip r:embed="rId15"/>
+                    <a:stretch>
+                      <a:fillRect/>
+                    </a:stretch>
+                  </pic:blipFill>
+                  <pic:spPr>
+                    <a:xfrm>
+                      <a:off x="0" y="0"/>
+                      <a:ext cx="3452159" cy="3528366"/>
+                    </a:xfrm>
+                    <a:prstGeom prst="rect">
+                      <a:avLst/>
+                    </a:prstGeom>
+                  </pic:spPr>
+                </pic:pic>
+              </a:graphicData>
+            </a:graphic>
+          </wp:inline>
+        </w:drawing>
+      </w:r>
+    </w:p>
+    <w:p>
+      <w:r>
+        <w:t xml:space="preserve">You can connect to it using the URL and port you defined for load balancing. The URL I defined and need to connect to is </w:t>
+      </w:r>
+      <w:hyperlink r:id="rId16" w:history="1">
+        <w:r>
+          <w:rPr>
+            <w:rStyle w:val="Hyperlink"/>
+          </w:rPr>
+          <w:t>http://music.localhost:9080/songs</w:t>
+        </w:r>
+      </w:hyperlink>
+      <w:r>
+        <w:t>.</w:t>
+      </w:r>
+    </w:p>
+    <w:p>
+      <w:r>
+        <w:rPr>
+          <w:noProof/>
+        </w:rPr>
+        <w:lastRenderedPageBreak/>
+        <w:drawing>
+          <wp:inline distT="0" distB="0" distL="0" distR="0" wp14:anchorId="0D93CEB3" wp14:editId="3E186EEE">
+            <wp:extent cx="5577840" cy="2148840"/>
+            <wp:effectExtent l="0" t="0" r="3810" b="3810"/>
+            <wp:docPr id="1653002304" name="Picture 1" descr="A screenshot of a computer&#10;&#10;Description automatically generated"/>
+            <wp:cNvGraphicFramePr>
+              <a:graphicFrameLocks xmlns:a="http://schemas.openxmlformats.org/drawingml/2006/main" noChangeAspect="1"/>
+            </wp:cNvGraphicFramePr>
+            <a:graphic xmlns:a="http://schemas.openxmlformats.org/drawingml/2006/main">
+              <a:graphicData uri="http://schemas.openxmlformats.org/drawingml/2006/picture">
+                <pic:pic xmlns:pic="http://schemas.openxmlformats.org/drawingml/2006/picture">
+                  <pic:nvPicPr>
+                    <pic:cNvPr id="1653002304" name="Picture 1" descr="A screenshot of a computer&#10;&#10;Description automatically generated"/>
+                    <pic:cNvPicPr/>
+                  </pic:nvPicPr>
+                  <pic:blipFill>
+                    <a:blip r:embed="rId17">
+                      <a:extLst>
+                        <a:ext uri="{28A0092B-C50C-407E-A947-70E740481C1C}">
+                          <a14:useLocalDpi xmlns:a14="http://schemas.microsoft.com/office/drawing/2010/main" val="0"/>
+                        </a:ext>
+                      </a:extLst>
+                    </a:blip>
+                    <a:stretch>
+                      <a:fillRect/>
+                    </a:stretch>
+                  </pic:blipFill>
+                  <pic:spPr>
+                    <a:xfrm>
+                      <a:off x="0" y="0"/>
+                      <a:ext cx="5577840" cy="2148840"/>
+                    </a:xfrm>
+                    <a:prstGeom prst="rect">
+                      <a:avLst/>
+                    </a:prstGeom>
+                  </pic:spPr>
+                </pic:pic>
+              </a:graphicData>
+            </a:graphic>
+          </wp:inline>
+        </w:drawing>
+      </w:r>
+    </w:p>
+    <w:p>
+      <w:r>
+        <w:t>The next step is to connect an external database to the Kubernetes cluster. I chose this method due to time constraints. I considered adding the database to the Kubernetes cluster using a stateless approach, which seemed overwhelming and a bit difficult to implement given the time I have. If I have additional time, I wouldn't mind implementing a prototype for it.</w:t>
+      </w:r>
+    </w:p>
+    <w:p/>
+    <w:p>
+      <w:pPr>
+        <w:pStyle w:val="Heading2"/>
+      </w:pPr>
+      <w:r>
+        <w:t>Cloud service providers</w:t>
+      </w:r>
+    </w:p>
+    <w:p>
+      <w:r>
+        <w:t>Deploying your application to a cloud provider offers a range of infrastructure and managed services that can be leveraged for deployment and running applications. This allows you to scale your application without downtime during deployment while also managing the traffic of your application's microservices. I will write down the chosen cloud service that I’m going to use and explain why I chose it</w:t>
+      </w:r>
+    </w:p>
+    <w:p>
+      <w:r>
+        <w:t>The three most popular cloud services are:</w:t>
+      </w:r>
+    </w:p>
+    <w:p>
+      <w:pPr>
+        <w:pStyle w:val="ListParagraph"/>
+        <w:numPr>
+          <w:ilvl w:val="0"/>
+          <w:numId w:val="12"/>
+        </w:numPr>
+      </w:pPr>
+      <w:r>
+        <w:t>Amazon Web Services (AWS)</w:t>
+      </w:r>
+    </w:p>
+    <w:p>
+      <w:pPr>
+        <w:pStyle w:val="ListParagraph"/>
+        <w:numPr>
+          <w:ilvl w:val="0"/>
+          <w:numId w:val="12"/>
+        </w:numPr>
+      </w:pPr>
+      <w:r>
+        <w:t>Microsoft Azure</w:t>
+      </w:r>
+    </w:p>
+    <w:p>
+      <w:pPr>
+        <w:pStyle w:val="ListParagraph"/>
+        <w:numPr>
+          <w:ilvl w:val="0"/>
+          <w:numId w:val="12"/>
+        </w:numPr>
+      </w:pPr>
+      <w:r>
+        <w:t>Google Cloud Platform (GCP)</w:t>
+      </w:r>
+    </w:p>
+    <w:p/>
+    <w:p/>
+    <w:p/>
     <w:sectPr>
       <w:pgSz w:w="12240" w:h="15840"/>
       <w:pgMar w:top="1417" w:right="1417" w:bottom="1417" w:left="1417" w:header="720" w:footer="720" w:gutter="0"/>
@@ -4757,6 +5253,119 @@
     </w:lvl>
   </w:abstractNum>
   <w:abstractNum w:abstractNumId="5" w15:restartNumberingAfterBreak="0">
+    <w:nsid w:val="53A6577C"/>
+    <w:multiLevelType w:val="hybridMultilevel"/>
+    <w:tmpl w:val="DAB6FF78"/>
+    <w:lvl w:ilvl="0" w:tplc="04090001">
+      <w:start w:val="1"/>
+      <w:numFmt w:val="bullet"/>
+      <w:lvlText w:val=""/>
+      <w:lvlJc w:val="left"/>
+      <w:pPr>
+        <w:ind w:left="720" w:hanging="360"/>
+      </w:pPr>
+      <w:rPr>
+        <w:rFonts w:ascii="Symbol" w:hAnsi="Symbol" w:hint="default"/>
+      </w:rPr>
+    </w:lvl>
+    <w:lvl w:ilvl="1" w:tplc="04090003" w:tentative="1">
+      <w:start w:val="1"/>
+      <w:numFmt w:val="bullet"/>
+      <w:lvlText w:val="o"/>
+      <w:lvlJc w:val="left"/>
+      <w:pPr>
+        <w:ind w:left="1440" w:hanging="360"/>
+      </w:pPr>
+      <w:rPr>
+        <w:rFonts w:ascii="Courier New" w:hAnsi="Courier New" w:cs="Courier New" w:hint="default"/>
+      </w:rPr>
+    </w:lvl>
+    <w:lvl w:ilvl="2" w:tplc="04090005" w:tentative="1">
+      <w:start w:val="1"/>
+      <w:numFmt w:val="bullet"/>
+      <w:lvlText w:val=""/>
+      <w:lvlJc w:val="left"/>
+      <w:pPr>
+        <w:ind w:left="2160" w:hanging="360"/>
+      </w:pPr>
+      <w:rPr>
+        <w:rFonts w:ascii="Wingdings" w:hAnsi="Wingdings" w:hint="default"/>
+      </w:rPr>
+    </w:lvl>
+    <w:lvl w:ilvl="3" w:tplc="04090001" w:tentative="1">
+      <w:start w:val="1"/>
+      <w:numFmt w:val="bullet"/>
+      <w:lvlText w:val=""/>
+      <w:lvlJc w:val="left"/>
+      <w:pPr>
+        <w:ind w:left="2880" w:hanging="360"/>
+      </w:pPr>
+      <w:rPr>
+        <w:rFonts w:ascii="Symbol" w:hAnsi="Symbol" w:hint="default"/>
+      </w:rPr>
+    </w:lvl>
+    <w:lvl w:ilvl="4" w:tplc="04090003" w:tentative="1">
+      <w:start w:val="1"/>
+      <w:numFmt w:val="bullet"/>
+      <w:lvlText w:val="o"/>
+      <w:lvlJc w:val="left"/>
+      <w:pPr>
+        <w:ind w:left="3600" w:hanging="360"/>
+      </w:pPr>
+      <w:rPr>
+        <w:rFonts w:ascii="Courier New" w:hAnsi="Courier New" w:cs="Courier New" w:hint="default"/>
+      </w:rPr>
+    </w:lvl>
+    <w:lvl w:ilvl="5" w:tplc="04090005" w:tentative="1">
+      <w:start w:val="1"/>
+      <w:numFmt w:val="bullet"/>
+      <w:lvlText w:val=""/>
+      <w:lvlJc w:val="left"/>
+      <w:pPr>
+        <w:ind w:left="4320" w:hanging="360"/>
+      </w:pPr>
+      <w:rPr>
+        <w:rFonts w:ascii="Wingdings" w:hAnsi="Wingdings" w:hint="default"/>
+      </w:rPr>
+    </w:lvl>
+    <w:lvl w:ilvl="6" w:tplc="04090001" w:tentative="1">
+      <w:start w:val="1"/>
+      <w:numFmt w:val="bullet"/>
+      <w:lvlText w:val=""/>
+      <w:lvlJc w:val="left"/>
+      <w:pPr>
+        <w:ind w:left="5040" w:hanging="360"/>
+      </w:pPr>
+      <w:rPr>
+        <w:rFonts w:ascii="Symbol" w:hAnsi="Symbol" w:hint="default"/>
+      </w:rPr>
+    </w:lvl>
+    <w:lvl w:ilvl="7" w:tplc="04090003" w:tentative="1">
+      <w:start w:val="1"/>
+      <w:numFmt w:val="bullet"/>
+      <w:lvlText w:val="o"/>
+      <w:lvlJc w:val="left"/>
+      <w:pPr>
+        <w:ind w:left="5760" w:hanging="360"/>
+      </w:pPr>
+      <w:rPr>
+        <w:rFonts w:ascii="Courier New" w:hAnsi="Courier New" w:cs="Courier New" w:hint="default"/>
+      </w:rPr>
+    </w:lvl>
+    <w:lvl w:ilvl="8" w:tplc="04090005" w:tentative="1">
+      <w:start w:val="1"/>
+      <w:numFmt w:val="bullet"/>
+      <w:lvlText w:val=""/>
+      <w:lvlJc w:val="left"/>
+      <w:pPr>
+        <w:ind w:left="6480" w:hanging="360"/>
+      </w:pPr>
+      <w:rPr>
+        <w:rFonts w:ascii="Wingdings" w:hAnsi="Wingdings" w:hint="default"/>
+      </w:rPr>
+    </w:lvl>
+  </w:abstractNum>
+  <w:abstractNum w:abstractNumId="6" w15:restartNumberingAfterBreak="0">
     <w:nsid w:val="5A4676E6"/>
     <w:multiLevelType w:val="hybridMultilevel"/>
     <w:tmpl w:val="916EBD4E"/>
@@ -4869,7 +5478,7 @@
       </w:rPr>
     </w:lvl>
   </w:abstractNum>
-  <w:abstractNum w:abstractNumId="6" w15:restartNumberingAfterBreak="0">
+  <w:abstractNum w:abstractNumId="7" w15:restartNumberingAfterBreak="0">
     <w:nsid w:val="5E662D0D"/>
     <w:multiLevelType w:val="hybridMultilevel"/>
     <w:tmpl w:val="1736DC86"/>
@@ -4982,7 +5591,7 @@
       </w:rPr>
     </w:lvl>
   </w:abstractNum>
-  <w:abstractNum w:abstractNumId="7" w15:restartNumberingAfterBreak="0">
+  <w:abstractNum w:abstractNumId="8" w15:restartNumberingAfterBreak="0">
     <w:nsid w:val="66284BF9"/>
     <w:multiLevelType w:val="hybridMultilevel"/>
     <w:tmpl w:val="95B49652"/>
@@ -5095,7 +5704,120 @@
       </w:rPr>
     </w:lvl>
   </w:abstractNum>
-  <w:abstractNum w:abstractNumId="8" w15:restartNumberingAfterBreak="0">
+  <w:abstractNum w:abstractNumId="9" w15:restartNumberingAfterBreak="0">
+    <w:nsid w:val="6B12614B"/>
+    <w:multiLevelType w:val="hybridMultilevel"/>
+    <w:tmpl w:val="8B6AF234"/>
+    <w:lvl w:ilvl="0" w:tplc="04090001">
+      <w:start w:val="1"/>
+      <w:numFmt w:val="bullet"/>
+      <w:lvlText w:val=""/>
+      <w:lvlJc w:val="left"/>
+      <w:pPr>
+        <w:ind w:left="720" w:hanging="360"/>
+      </w:pPr>
+      <w:rPr>
+        <w:rFonts w:ascii="Symbol" w:hAnsi="Symbol" w:hint="default"/>
+      </w:rPr>
+    </w:lvl>
+    <w:lvl w:ilvl="1" w:tplc="04090003" w:tentative="1">
+      <w:start w:val="1"/>
+      <w:numFmt w:val="bullet"/>
+      <w:lvlText w:val="o"/>
+      <w:lvlJc w:val="left"/>
+      <w:pPr>
+        <w:ind w:left="1440" w:hanging="360"/>
+      </w:pPr>
+      <w:rPr>
+        <w:rFonts w:ascii="Courier New" w:hAnsi="Courier New" w:cs="Courier New" w:hint="default"/>
+      </w:rPr>
+    </w:lvl>
+    <w:lvl w:ilvl="2" w:tplc="04090005" w:tentative="1">
+      <w:start w:val="1"/>
+      <w:numFmt w:val="bullet"/>
+      <w:lvlText w:val=""/>
+      <w:lvlJc w:val="left"/>
+      <w:pPr>
+        <w:ind w:left="2160" w:hanging="360"/>
+      </w:pPr>
+      <w:rPr>
+        <w:rFonts w:ascii="Wingdings" w:hAnsi="Wingdings" w:hint="default"/>
+      </w:rPr>
+    </w:lvl>
+    <w:lvl w:ilvl="3" w:tplc="04090001" w:tentative="1">
+      <w:start w:val="1"/>
+      <w:numFmt w:val="bullet"/>
+      <w:lvlText w:val=""/>
+      <w:lvlJc w:val="left"/>
+      <w:pPr>
+        <w:ind w:left="2880" w:hanging="360"/>
+      </w:pPr>
+      <w:rPr>
+        <w:rFonts w:ascii="Symbol" w:hAnsi="Symbol" w:hint="default"/>
+      </w:rPr>
+    </w:lvl>
+    <w:lvl w:ilvl="4" w:tplc="04090003" w:tentative="1">
+      <w:start w:val="1"/>
+      <w:numFmt w:val="bullet"/>
+      <w:lvlText w:val="o"/>
+      <w:lvlJc w:val="left"/>
+      <w:pPr>
+        <w:ind w:left="3600" w:hanging="360"/>
+      </w:pPr>
+      <w:rPr>
+        <w:rFonts w:ascii="Courier New" w:hAnsi="Courier New" w:cs="Courier New" w:hint="default"/>
+      </w:rPr>
+    </w:lvl>
+    <w:lvl w:ilvl="5" w:tplc="04090005" w:tentative="1">
+      <w:start w:val="1"/>
+      <w:numFmt w:val="bullet"/>
+      <w:lvlText w:val=""/>
+      <w:lvlJc w:val="left"/>
+      <w:pPr>
+        <w:ind w:left="4320" w:hanging="360"/>
+      </w:pPr>
+      <w:rPr>
+        <w:rFonts w:ascii="Wingdings" w:hAnsi="Wingdings" w:hint="default"/>
+      </w:rPr>
+    </w:lvl>
+    <w:lvl w:ilvl="6" w:tplc="04090001" w:tentative="1">
+      <w:start w:val="1"/>
+      <w:numFmt w:val="bullet"/>
+      <w:lvlText w:val=""/>
+      <w:lvlJc w:val="left"/>
+      <w:pPr>
+        <w:ind w:left="5040" w:hanging="360"/>
+      </w:pPr>
+      <w:rPr>
+        <w:rFonts w:ascii="Symbol" w:hAnsi="Symbol" w:hint="default"/>
+      </w:rPr>
+    </w:lvl>
+    <w:lvl w:ilvl="7" w:tplc="04090003" w:tentative="1">
+      <w:start w:val="1"/>
+      <w:numFmt w:val="bullet"/>
+      <w:lvlText w:val="o"/>
+      <w:lvlJc w:val="left"/>
+      <w:pPr>
+        <w:ind w:left="5760" w:hanging="360"/>
+      </w:pPr>
+      <w:rPr>
+        <w:rFonts w:ascii="Courier New" w:hAnsi="Courier New" w:cs="Courier New" w:hint="default"/>
+      </w:rPr>
+    </w:lvl>
+    <w:lvl w:ilvl="8" w:tplc="04090005" w:tentative="1">
+      <w:start w:val="1"/>
+      <w:numFmt w:val="bullet"/>
+      <w:lvlText w:val=""/>
+      <w:lvlJc w:val="left"/>
+      <w:pPr>
+        <w:ind w:left="6480" w:hanging="360"/>
+      </w:pPr>
+      <w:rPr>
+        <w:rFonts w:ascii="Wingdings" w:hAnsi="Wingdings" w:hint="default"/>
+      </w:rPr>
+    </w:lvl>
+  </w:abstractNum>
+  <w:abstractNum w:abstractNumId="10" w15:restartNumberingAfterBreak="0">
     <w:nsid w:val="6E5E65A3"/>
     <w:multiLevelType w:val="hybridMultilevel"/>
     <w:tmpl w:val="D83E7688"/>
@@ -5208,7 +5930,7 @@
       </w:rPr>
     </w:lvl>
   </w:abstractNum>
-  <w:abstractNum w:abstractNumId="9" w15:restartNumberingAfterBreak="0">
+  <w:abstractNum w:abstractNumId="11" w15:restartNumberingAfterBreak="0">
     <w:nsid w:val="7BE962D1"/>
     <w:multiLevelType w:val="hybridMultilevel"/>
     <w:tmpl w:val="54722202"/>
@@ -5325,31 +6047,37 @@
     <w:abstractNumId w:val="0"/>
   </w:num>
   <w:num w:numId="2" w16cid:durableId="1380785360">
-    <w:abstractNumId w:val="9"/>
+    <w:abstractNumId w:val="11"/>
   </w:num>
   <w:num w:numId="3" w16cid:durableId="832718966">
     <w:abstractNumId w:val="3"/>
   </w:num>
   <w:num w:numId="4" w16cid:durableId="2038694156">
-    <w:abstractNumId w:val="6"/>
+    <w:abstractNumId w:val="7"/>
   </w:num>
   <w:num w:numId="5" w16cid:durableId="2100976555">
     <w:abstractNumId w:val="1"/>
   </w:num>
   <w:num w:numId="6" w16cid:durableId="2101754669">
-    <w:abstractNumId w:val="7"/>
+    <w:abstractNumId w:val="8"/>
   </w:num>
   <w:num w:numId="7" w16cid:durableId="777527176">
-    <w:abstractNumId w:val="8"/>
+    <w:abstractNumId w:val="10"/>
   </w:num>
   <w:num w:numId="8" w16cid:durableId="1960532225">
     <w:abstractNumId w:val="4"/>
   </w:num>
   <w:num w:numId="9" w16cid:durableId="424309399">
-    <w:abstractNumId w:val="5"/>
+    <w:abstractNumId w:val="6"/>
   </w:num>
   <w:num w:numId="10" w16cid:durableId="21245691">
     <w:abstractNumId w:val="2"/>
+  </w:num>
+  <w:num w:numId="11" w16cid:durableId="1561555854">
+    <w:abstractNumId w:val="5"/>
+  </w:num>
+  <w:num w:numId="12" w16cid:durableId="1894657990">
+    <w:abstractNumId w:val="9"/>
   </w:num>
 </w:numbering>
 </file>
@@ -6172,6 +6900,18 @@
       <w:szCs w:val="18"/>
     </w:rPr>
   </w:style>
+  <w:style w:type="character" w:styleId="UnresolvedMention">
+    <w:name w:val="Unresolved Mention"/>
+    <w:basedOn w:val="DefaultParagraphFont"/>
+    <w:uiPriority w:val="99"/>
+    <w:semiHidden/>
+    <w:unhideWhenUsed/>
+    <w:rsid w:val="00394D7F"/>
+    <w:rPr>
+      <w:color w:val="605E5C"/>
+      <w:shd w:val="clear" w:color="auto" w:fill="E1DFDD"/>
+    </w:rPr>
+  </w:style>
 </w:styles>
 </file>
 

</xml_diff>